<commit_message>
Update multiple DOCX files with latest content
Refreshed the content of several Word documents, including project notes, interview clips, marketing clips, and video scripts. These updates likely include new or revised information relevant to ongoing projects.
</commit_message>
<xml_diff>
--- a/CFL Expansion Project.docx
+++ b/CFL Expansion Project.docx
@@ -2625,4 +2625,304 @@
     </a:ext>
   </a:extLst>
 </a:theme>
+</file>
+
+<file path=customXml/item1.xml><?xml version="1.0" encoding="utf-8"?>
+<ct:contentTypeSchema xmlns:ct="http://schemas.microsoft.com/office/2006/metadata/contentType" xmlns:ma="http://schemas.microsoft.com/office/2006/metadata/properties/metaAttributes" ct:_="" ma:_="" ma:contentTypeName="Document" ma:contentTypeID="0x0101003E21E26B7D07E749B3796CCC00B88F65" ma:contentTypeVersion="20" ma:contentTypeDescription="Create a new document." ma:contentTypeScope="" ma:versionID="87d24ffbd22ce702eeb81eed793ecee4">
+  <xsd:schema xmlns:xsd="http://www.w3.org/2001/XMLSchema" xmlns:xs="http://www.w3.org/2001/XMLSchema" xmlns:p="http://schemas.microsoft.com/office/2006/metadata/properties" xmlns:ns1="http://schemas.microsoft.com/sharepoint/v3" xmlns:ns2="7c9071bc-97bb-491b-80fd-592434b0a6cf" xmlns:ns3="2a3e1fc3-b103-42c7-b3f9-9de0b03202e5" targetNamespace="http://schemas.microsoft.com/office/2006/metadata/properties" ma:root="true" ma:fieldsID="ba1568276c113e1f83848db8686a6b36" ns1:_="" ns2:_="" ns3:_="">
+    <xsd:import namespace="http://schemas.microsoft.com/sharepoint/v3"/>
+    <xsd:import namespace="7c9071bc-97bb-491b-80fd-592434b0a6cf"/>
+    <xsd:import namespace="2a3e1fc3-b103-42c7-b3f9-9de0b03202e5"/>
+    <xsd:element name="properties">
+      <xsd:complexType>
+        <xsd:sequence>
+          <xsd:element name="documentManagement">
+            <xsd:complexType>
+              <xsd:all>
+                <xsd:element ref="ns2:MediaServiceMetadata" minOccurs="0"/>
+                <xsd:element ref="ns2:MediaServiceFastMetadata" minOccurs="0"/>
+                <xsd:element ref="ns3:SharedWithUsers" minOccurs="0"/>
+                <xsd:element ref="ns3:SharedWithDetails" minOccurs="0"/>
+                <xsd:element ref="ns2:MediaServiceDateTaken" minOccurs="0"/>
+                <xsd:element ref="ns2:MediaServiceGenerationTime" minOccurs="0"/>
+                <xsd:element ref="ns2:MediaServiceEventHashCode" minOccurs="0"/>
+                <xsd:element ref="ns2:MediaServiceOCR" minOccurs="0"/>
+                <xsd:element ref="ns2:MediaServiceLocation" minOccurs="0"/>
+                <xsd:element ref="ns2:MediaServiceAutoKeyPoints" minOccurs="0"/>
+                <xsd:element ref="ns2:MediaServiceKeyPoints" minOccurs="0"/>
+                <xsd:element ref="ns2:MediaLengthInSeconds" minOccurs="0"/>
+                <xsd:element ref="ns2:lcf76f155ced4ddcb4097134ff3c332f" minOccurs="0"/>
+                <xsd:element ref="ns3:TaxCatchAll" minOccurs="0"/>
+                <xsd:element ref="ns2:MediaServiceSearchProperties" minOccurs="0"/>
+                <xsd:element ref="ns2:MediaServiceObjectDetectorVersions" minOccurs="0"/>
+                <xsd:element ref="ns1:_ip_UnifiedCompliancePolicyProperties" minOccurs="0"/>
+                <xsd:element ref="ns1:_ip_UnifiedCompliancePolicyUIAction" minOccurs="0"/>
+              </xsd:all>
+            </xsd:complexType>
+          </xsd:element>
+        </xsd:sequence>
+      </xsd:complexType>
+    </xsd:element>
+  </xsd:schema>
+  <xsd:schema xmlns:xsd="http://www.w3.org/2001/XMLSchema" xmlns:xs="http://www.w3.org/2001/XMLSchema" xmlns:dms="http://schemas.microsoft.com/office/2006/documentManagement/types" xmlns:pc="http://schemas.microsoft.com/office/infopath/2007/PartnerControls" targetNamespace="http://schemas.microsoft.com/sharepoint/v3" elementFormDefault="qualified">
+    <xsd:import namespace="http://schemas.microsoft.com/office/2006/documentManagement/types"/>
+    <xsd:import namespace="http://schemas.microsoft.com/office/infopath/2007/PartnerControls"/>
+    <xsd:element name="_ip_UnifiedCompliancePolicyProperties" ma:index="25" nillable="true" ma:displayName="Unified Compliance Policy Properties" ma:hidden="true" ma:internalName="_ip_UnifiedCompliancePolicyProperties">
+      <xsd:simpleType>
+        <xsd:restriction base="dms:Note"/>
+      </xsd:simpleType>
+    </xsd:element>
+    <xsd:element name="_ip_UnifiedCompliancePolicyUIAction" ma:index="26" nillable="true" ma:displayName="Unified Compliance Policy UI Action" ma:hidden="true" ma:internalName="_ip_UnifiedCompliancePolicyUIAction">
+      <xsd:simpleType>
+        <xsd:restriction base="dms:Text"/>
+      </xsd:simpleType>
+    </xsd:element>
+  </xsd:schema>
+  <xsd:schema xmlns:xsd="http://www.w3.org/2001/XMLSchema" xmlns:xs="http://www.w3.org/2001/XMLSchema" xmlns:dms="http://schemas.microsoft.com/office/2006/documentManagement/types" xmlns:pc="http://schemas.microsoft.com/office/infopath/2007/PartnerControls" targetNamespace="7c9071bc-97bb-491b-80fd-592434b0a6cf" elementFormDefault="qualified">
+    <xsd:import namespace="http://schemas.microsoft.com/office/2006/documentManagement/types"/>
+    <xsd:import namespace="http://schemas.microsoft.com/office/infopath/2007/PartnerControls"/>
+    <xsd:element name="MediaServiceMetadata" ma:index="8" nillable="true" ma:displayName="MediaServiceMetadata" ma:hidden="true" ma:internalName="MediaServiceMetadata" ma:readOnly="true">
+      <xsd:simpleType>
+        <xsd:restriction base="dms:Note"/>
+      </xsd:simpleType>
+    </xsd:element>
+    <xsd:element name="MediaServiceFastMetadata" ma:index="9" nillable="true" ma:displayName="MediaServiceFastMetadata" ma:hidden="true" ma:internalName="MediaServiceFastMetadata" ma:readOnly="true">
+      <xsd:simpleType>
+        <xsd:restriction base="dms:Note"/>
+      </xsd:simpleType>
+    </xsd:element>
+    <xsd:element name="MediaServiceDateTaken" ma:index="12" nillable="true" ma:displayName="MediaServiceDateTaken" ma:hidden="true" ma:internalName="MediaServiceDateTaken" ma:readOnly="true">
+      <xsd:simpleType>
+        <xsd:restriction base="dms:Text"/>
+      </xsd:simpleType>
+    </xsd:element>
+    <xsd:element name="MediaServiceGenerationTime" ma:index="13" nillable="true" ma:displayName="MediaServiceGenerationTime" ma:hidden="true" ma:internalName="MediaServiceGenerationTime" ma:readOnly="true">
+      <xsd:simpleType>
+        <xsd:restriction base="dms:Text"/>
+      </xsd:simpleType>
+    </xsd:element>
+    <xsd:element name="MediaServiceEventHashCode" ma:index="14" nillable="true" ma:displayName="MediaServiceEventHashCode" ma:hidden="true" ma:internalName="MediaServiceEventHashCode" ma:readOnly="true">
+      <xsd:simpleType>
+        <xsd:restriction base="dms:Text"/>
+      </xsd:simpleType>
+    </xsd:element>
+    <xsd:element name="MediaServiceOCR" ma:index="15" nillable="true" ma:displayName="Extracted Text" ma:internalName="MediaServiceOCR" ma:readOnly="true">
+      <xsd:simpleType>
+        <xsd:restriction base="dms:Note">
+          <xsd:maxLength value="255"/>
+        </xsd:restriction>
+      </xsd:simpleType>
+    </xsd:element>
+    <xsd:element name="MediaServiceLocation" ma:index="16" nillable="true" ma:displayName="Location" ma:internalName="MediaServiceLocation" ma:readOnly="true">
+      <xsd:simpleType>
+        <xsd:restriction base="dms:Text"/>
+      </xsd:simpleType>
+    </xsd:element>
+    <xsd:element name="MediaServiceAutoKeyPoints" ma:index="17" nillable="true" ma:displayName="MediaServiceAutoKeyPoints" ma:hidden="true" ma:internalName="MediaServiceAutoKeyPoints" ma:readOnly="true">
+      <xsd:simpleType>
+        <xsd:restriction base="dms:Note"/>
+      </xsd:simpleType>
+    </xsd:element>
+    <xsd:element name="MediaServiceKeyPoints" ma:index="18" nillable="true" ma:displayName="KeyPoints" ma:internalName="MediaServiceKeyPoints" ma:readOnly="true">
+      <xsd:simpleType>
+        <xsd:restriction base="dms:Note">
+          <xsd:maxLength value="255"/>
+        </xsd:restriction>
+      </xsd:simpleType>
+    </xsd:element>
+    <xsd:element name="MediaLengthInSeconds" ma:index="19" nillable="true" ma:displayName="Length (seconds)" ma:internalName="MediaLengthInSeconds" ma:readOnly="true">
+      <xsd:simpleType>
+        <xsd:restriction base="dms:Unknown"/>
+      </xsd:simpleType>
+    </xsd:element>
+    <xsd:element name="lcf76f155ced4ddcb4097134ff3c332f" ma:index="21" nillable="true" ma:taxonomy="true" ma:internalName="lcf76f155ced4ddcb4097134ff3c332f" ma:taxonomyFieldName="MediaServiceImageTags" ma:displayName="Image Tags" ma:readOnly="false" ma:fieldId="{5cf76f15-5ced-4ddc-b409-7134ff3c332f}" ma:taxonomyMulti="true" ma:sspId="6d395f24-4410-4580-986c-70591393ce25" ma:termSetId="09814cd3-568e-fe90-9814-8d621ff8fb84" ma:anchorId="fba54fb3-c3e1-fe81-a776-ca4b69148c4d" ma:open="true" ma:isKeyword="false">
+      <xsd:complexType>
+        <xsd:sequence>
+          <xsd:element ref="pc:Terms" minOccurs="0" maxOccurs="1"/>
+        </xsd:sequence>
+      </xsd:complexType>
+    </xsd:element>
+    <xsd:element name="MediaServiceSearchProperties" ma:index="23" nillable="true" ma:displayName="MediaServiceSearchProperties" ma:hidden="true" ma:internalName="MediaServiceSearchProperties" ma:readOnly="true">
+      <xsd:simpleType>
+        <xsd:restriction base="dms:Note"/>
+      </xsd:simpleType>
+    </xsd:element>
+    <xsd:element name="MediaServiceObjectDetectorVersions" ma:index="24" nillable="true" ma:displayName="MediaServiceObjectDetectorVersions" ma:hidden="true" ma:indexed="true" ma:internalName="MediaServiceObjectDetectorVersions" ma:readOnly="true">
+      <xsd:simpleType>
+        <xsd:restriction base="dms:Text"/>
+      </xsd:simpleType>
+    </xsd:element>
+  </xsd:schema>
+  <xsd:schema xmlns:xsd="http://www.w3.org/2001/XMLSchema" xmlns:xs="http://www.w3.org/2001/XMLSchema" xmlns:dms="http://schemas.microsoft.com/office/2006/documentManagement/types" xmlns:pc="http://schemas.microsoft.com/office/infopath/2007/PartnerControls" targetNamespace="2a3e1fc3-b103-42c7-b3f9-9de0b03202e5" elementFormDefault="qualified">
+    <xsd:import namespace="http://schemas.microsoft.com/office/2006/documentManagement/types"/>
+    <xsd:import namespace="http://schemas.microsoft.com/office/infopath/2007/PartnerControls"/>
+    <xsd:element name="SharedWithUsers" ma:index="10" nillable="true" ma:displayName="Shared With" ma:internalName="SharedWithUsers" ma:readOnly="true">
+      <xsd:complexType>
+        <xsd:complexContent>
+          <xsd:extension base="dms:UserMulti">
+            <xsd:sequence>
+              <xsd:element name="UserInfo" minOccurs="0" maxOccurs="unbounded">
+                <xsd:complexType>
+                  <xsd:sequence>
+                    <xsd:element name="DisplayName" type="xsd:string" minOccurs="0"/>
+                    <xsd:element name="AccountId" type="dms:UserId" minOccurs="0" nillable="true"/>
+                    <xsd:element name="AccountType" type="xsd:string" minOccurs="0"/>
+                  </xsd:sequence>
+                </xsd:complexType>
+              </xsd:element>
+            </xsd:sequence>
+          </xsd:extension>
+        </xsd:complexContent>
+      </xsd:complexType>
+    </xsd:element>
+    <xsd:element name="SharedWithDetails" ma:index="11" nillable="true" ma:displayName="Shared With Details" ma:internalName="SharedWithDetails" ma:readOnly="true">
+      <xsd:simpleType>
+        <xsd:restriction base="dms:Note">
+          <xsd:maxLength value="255"/>
+        </xsd:restriction>
+      </xsd:simpleType>
+    </xsd:element>
+    <xsd:element name="TaxCatchAll" ma:index="22" nillable="true" ma:displayName="Taxonomy Catch All Column" ma:hidden="true" ma:list="{c05819af-a3e7-4469-be90-fba2578fd4f1}" ma:internalName="TaxCatchAll" ma:showField="CatchAllData" ma:web="2a3e1fc3-b103-42c7-b3f9-9de0b03202e5">
+      <xsd:complexType>
+        <xsd:complexContent>
+          <xsd:extension base="dms:MultiChoiceLookup">
+            <xsd:sequence>
+              <xsd:element name="Value" type="dms:Lookup" maxOccurs="unbounded" minOccurs="0" nillable="true"/>
+            </xsd:sequence>
+          </xsd:extension>
+        </xsd:complexContent>
+      </xsd:complexType>
+    </xsd:element>
+  </xsd:schema>
+  <xsd:schema xmlns="http://schemas.openxmlformats.org/package/2006/metadata/core-properties" xmlns:xsd="http://www.w3.org/2001/XMLSchema" xmlns:xsi="http://www.w3.org/2001/XMLSchema-instance" xmlns:dc="http://purl.org/dc/elements/1.1/" xmlns:dcterms="http://purl.org/dc/terms/" xmlns:odoc="http://schemas.microsoft.com/internal/obd" targetNamespace="http://schemas.openxmlformats.org/package/2006/metadata/core-properties" elementFormDefault="qualified" attributeFormDefault="unqualified" blockDefault="#all">
+    <xsd:import namespace="http://purl.org/dc/elements/1.1/" schemaLocation="http://dublincore.org/schemas/xmls/qdc/2003/04/02/dc.xsd"/>
+    <xsd:import namespace="http://purl.org/dc/terms/" schemaLocation="http://dublincore.org/schemas/xmls/qdc/2003/04/02/dcterms.xsd"/>
+    <xsd:element name="coreProperties" type="CT_coreProperties"/>
+    <xsd:complexType name="CT_coreProperties">
+      <xsd:all>
+        <xsd:element ref="dc:creator" minOccurs="0" maxOccurs="1"/>
+        <xsd:element ref="dcterms:created" minOccurs="0" maxOccurs="1"/>
+        <xsd:element ref="dc:identifier" minOccurs="0" maxOccurs="1"/>
+        <xsd:element name="contentType" minOccurs="0" maxOccurs="1" type="xsd:string" ma:index="0" ma:displayName="Content Type"/>
+        <xsd:element ref="dc:title" minOccurs="0" maxOccurs="1" ma:index="4" ma:displayName="Title"/>
+        <xsd:element ref="dc:subject" minOccurs="0" maxOccurs="1"/>
+        <xsd:element ref="dc:description" minOccurs="0" maxOccurs="1"/>
+        <xsd:element name="keywords" minOccurs="0" maxOccurs="1" type="xsd:string"/>
+        <xsd:element ref="dc:language" minOccurs="0" maxOccurs="1"/>
+        <xsd:element name="category" minOccurs="0" maxOccurs="1" type="xsd:string"/>
+        <xsd:element name="version" minOccurs="0" maxOccurs="1" type="xsd:string"/>
+        <xsd:element name="revision" minOccurs="0" maxOccurs="1" type="xsd:string">
+          <xsd:annotation>
+            <xsd:documentation>
+                        This value indicates the number of saves or revisions. The application is responsible for updating this value after each revision.
+                    </xsd:documentation>
+          </xsd:annotation>
+        </xsd:element>
+        <xsd:element name="lastModifiedBy" minOccurs="0" maxOccurs="1" type="xsd:string"/>
+        <xsd:element ref="dcterms:modified" minOccurs="0" maxOccurs="1"/>
+        <xsd:element name="contentStatus" minOccurs="0" maxOccurs="1" type="xsd:string"/>
+      </xsd:all>
+    </xsd:complexType>
+  </xsd:schema>
+  <xs:schema xmlns:pc="http://schemas.microsoft.com/office/infopath/2007/PartnerControls" xmlns:xs="http://www.w3.org/2001/XMLSchema" targetNamespace="http://schemas.microsoft.com/office/infopath/2007/PartnerControls" elementFormDefault="qualified" attributeFormDefault="unqualified">
+    <xs:element name="Person">
+      <xs:complexType>
+        <xs:sequence>
+          <xs:element ref="pc:DisplayName" minOccurs="0"/>
+          <xs:element ref="pc:AccountId" minOccurs="0"/>
+          <xs:element ref="pc:AccountType" minOccurs="0"/>
+        </xs:sequence>
+      </xs:complexType>
+    </xs:element>
+    <xs:element name="DisplayName" type="xs:string"/>
+    <xs:element name="AccountId" type="xs:string"/>
+    <xs:element name="AccountType" type="xs:string"/>
+    <xs:element name="BDCAssociatedEntity">
+      <xs:complexType>
+        <xs:sequence>
+          <xs:element ref="pc:BDCEntity" minOccurs="0" maxOccurs="unbounded"/>
+        </xs:sequence>
+        <xs:attribute ref="pc:EntityNamespace"/>
+        <xs:attribute ref="pc:EntityName"/>
+        <xs:attribute ref="pc:SystemInstanceName"/>
+        <xs:attribute ref="pc:AssociationName"/>
+      </xs:complexType>
+    </xs:element>
+    <xs:attribute name="EntityNamespace" type="xs:string"/>
+    <xs:attribute name="EntityName" type="xs:string"/>
+    <xs:attribute name="SystemInstanceName" type="xs:string"/>
+    <xs:attribute name="AssociationName" type="xs:string"/>
+    <xs:element name="BDCEntity">
+      <xs:complexType>
+        <xs:sequence>
+          <xs:element ref="pc:EntityDisplayName" minOccurs="0"/>
+          <xs:element ref="pc:EntityInstanceReference" minOccurs="0"/>
+          <xs:element ref="pc:EntityId1" minOccurs="0"/>
+          <xs:element ref="pc:EntityId2" minOccurs="0"/>
+          <xs:element ref="pc:EntityId3" minOccurs="0"/>
+          <xs:element ref="pc:EntityId4" minOccurs="0"/>
+          <xs:element ref="pc:EntityId5" minOccurs="0"/>
+        </xs:sequence>
+      </xs:complexType>
+    </xs:element>
+    <xs:element name="EntityDisplayName" type="xs:string"/>
+    <xs:element name="EntityInstanceReference" type="xs:string"/>
+    <xs:element name="EntityId1" type="xs:string"/>
+    <xs:element name="EntityId2" type="xs:string"/>
+    <xs:element name="EntityId3" type="xs:string"/>
+    <xs:element name="EntityId4" type="xs:string"/>
+    <xs:element name="EntityId5" type="xs:string"/>
+    <xs:element name="Terms">
+      <xs:complexType>
+        <xs:sequence>
+          <xs:element ref="pc:TermInfo" minOccurs="0" maxOccurs="unbounded"/>
+        </xs:sequence>
+      </xs:complexType>
+    </xs:element>
+    <xs:element name="TermInfo">
+      <xs:complexType>
+        <xs:sequence>
+          <xs:element ref="pc:TermName" minOccurs="0"/>
+          <xs:element ref="pc:TermId" minOccurs="0"/>
+        </xs:sequence>
+      </xs:complexType>
+    </xs:element>
+    <xs:element name="TermName" type="xs:string"/>
+    <xs:element name="TermId" type="xs:string"/>
+  </xs:schema>
+</ct:contentTypeSchema>
+</file>
+
+<file path=customXml/item2.xml><?xml version="1.0" encoding="utf-8"?>
+<?mso-contentType ?>
+<FormTemplates xmlns="http://schemas.microsoft.com/sharepoint/v3/contenttype/forms">
+  <Display>DocumentLibraryForm</Display>
+  <Edit>DocumentLibraryForm</Edit>
+  <New>DocumentLibraryForm</New>
+</FormTemplates>
+</file>
+
+<file path=customXml/item3.xml><?xml version="1.0" encoding="utf-8"?>
+<p:properties xmlns:p="http://schemas.microsoft.com/office/2006/metadata/properties" xmlns:xsi="http://www.w3.org/2001/XMLSchema-instance" xmlns:pc="http://schemas.microsoft.com/office/infopath/2007/PartnerControls">
+  <documentManagement>
+    <TaxCatchAll xmlns="2a3e1fc3-b103-42c7-b3f9-9de0b03202e5" xsi:nil="true"/>
+    <_ip_UnifiedCompliancePolicyUIAction xmlns="http://schemas.microsoft.com/sharepoint/v3" xsi:nil="true"/>
+    <lcf76f155ced4ddcb4097134ff3c332f xmlns="7c9071bc-97bb-491b-80fd-592434b0a6cf">
+      <Terms xmlns="http://schemas.microsoft.com/office/infopath/2007/PartnerControls"/>
+    </lcf76f155ced4ddcb4097134ff3c332f>
+    <_ip_UnifiedCompliancePolicyProperties xmlns="http://schemas.microsoft.com/sharepoint/v3" xsi:nil="true"/>
+  </documentManagement>
+</p:properties>
+</file>
+
+<file path=customXml/itemProps1.xml><?xml version="1.0" encoding="utf-8"?>
+<ds:datastoreItem xmlns:ds="http://schemas.openxmlformats.org/officeDocument/2006/customXml" ds:itemID="{6411E5C3-E906-47C9-99C4-9A14F5AF6752}"/>
+</file>
+
+<file path=customXml/itemProps2.xml><?xml version="1.0" encoding="utf-8"?>
+<ds:datastoreItem xmlns:ds="http://schemas.openxmlformats.org/officeDocument/2006/customXml" ds:itemID="{D8837D93-54BA-4BBB-BB31-B340B2C2D8A4}"/>
+</file>
+
+<file path=customXml/itemProps3.xml><?xml version="1.0" encoding="utf-8"?>
+<ds:datastoreItem xmlns:ds="http://schemas.openxmlformats.org/officeDocument/2006/customXml" ds:itemID="{9D7057B6-471A-4A51-A7B1-A512D489CAF4}"/>
 </file>
</xml_diff>